<commit_message>
added front page,idea,technology to proposal
</commit_message>
<xml_diff>
--- a/Documentation/ProjectProposal.docx
+++ b/Documentation/ProjectProposal.docx
@@ -3,9 +3,1009 @@
 <w:document xmlns:wpc="http://schemas.microsoft.com/office/word/2010/wordprocessingCanvas" xmlns:mc="http://schemas.openxmlformats.org/markup-compatibility/2006" xmlns:o="urn:schemas-microsoft-com:office:office" xmlns:r="http://schemas.openxmlformats.org/officeDocument/2006/relationships" xmlns:m="http://schemas.openxmlformats.org/officeDocument/2006/math" xmlns:v="urn:schemas-microsoft-com:vml" xmlns:wp14="http://schemas.microsoft.com/office/word/2010/wordprocessingDrawing" xmlns:wp="http://schemas.openxmlformats.org/drawingml/2006/wordprocessingDrawing" xmlns:w10="urn:schemas-microsoft-com:office:word" xmlns:w="http://schemas.openxmlformats.org/wordprocessingml/2006/main" xmlns:w14="http://schemas.microsoft.com/office/word/2010/wordml" xmlns:w15="http://schemas.microsoft.com/office/word/2012/wordml" xmlns:wpg="http://schemas.microsoft.com/office/word/2010/wordprocessingGroup" xmlns:wpi="http://schemas.microsoft.com/office/word/2010/wordprocessingInk" xmlns:wne="http://schemas.microsoft.com/office/word/2006/wordml" xmlns:wps="http://schemas.microsoft.com/office/word/2010/wordprocessingShape" mc:Ignorable="w14 w15 wp14">
   <w:body>
     <w:p>
-      <w:r>
-        <w:t>CSE299 project proposal</w:t>
-      </w:r>
+      <w:pPr>
+        <w:jc w:val="center"/>
+      </w:pPr>
+    </w:p>
+    <w:p>
+      <w:pPr>
+        <w:jc w:val="center"/>
+      </w:pPr>
+    </w:p>
+    <w:p>
+      <w:pPr>
+        <w:jc w:val="center"/>
+      </w:pPr>
+    </w:p>
+    <w:p>
+      <w:pPr>
+        <w:jc w:val="center"/>
+      </w:pPr>
+      <w:r>
+        <w:rPr>
+          <w:noProof/>
+        </w:rPr>
+        <w:drawing>
+          <wp:inline distT="0" distB="0" distL="0" distR="0" wp14:anchorId="13222E8C" wp14:editId="2160775F">
+            <wp:extent cx="1817688" cy="2181225"/>
+            <wp:effectExtent l="0" t="0" r="0" b="0"/>
+            <wp:docPr id="1" name="Picture 1"/>
+            <wp:cNvGraphicFramePr>
+              <a:graphicFrameLocks xmlns:a="http://schemas.openxmlformats.org/drawingml/2006/main" noChangeAspect="1"/>
+            </wp:cNvGraphicFramePr>
+            <a:graphic xmlns:a="http://schemas.openxmlformats.org/drawingml/2006/main">
+              <a:graphicData uri="http://schemas.openxmlformats.org/drawingml/2006/picture">
+                <pic:pic xmlns:pic="http://schemas.openxmlformats.org/drawingml/2006/picture">
+                  <pic:nvPicPr>
+                    <pic:cNvPr id="1" name="nsulogo.png"/>
+                    <pic:cNvPicPr/>
+                  </pic:nvPicPr>
+                  <pic:blipFill>
+                    <a:blip r:embed="rId5">
+                      <a:extLst>
+                        <a:ext uri="{28A0092B-C50C-407E-A947-70E740481C1C}">
+                          <a14:useLocalDpi xmlns:a14="http://schemas.microsoft.com/office/drawing/2010/main" val="0"/>
+                        </a:ext>
+                      </a:extLst>
+                    </a:blip>
+                    <a:stretch>
+                      <a:fillRect/>
+                    </a:stretch>
+                  </pic:blipFill>
+                  <pic:spPr>
+                    <a:xfrm>
+                      <a:off x="0" y="0"/>
+                      <a:ext cx="1828872" cy="2194646"/>
+                    </a:xfrm>
+                    <a:prstGeom prst="rect">
+                      <a:avLst/>
+                    </a:prstGeom>
+                  </pic:spPr>
+                </pic:pic>
+              </a:graphicData>
+            </a:graphic>
+          </wp:inline>
+        </w:drawing>
+      </w:r>
+    </w:p>
+    <w:p>
+      <w:pPr>
+        <w:jc w:val="center"/>
+      </w:pPr>
+    </w:p>
+    <w:p>
+      <w:pPr>
+        <w:jc w:val="center"/>
+        <w:rPr>
+          <w:sz w:val="36"/>
+          <w:szCs w:val="36"/>
+          <w:u w:val="single"/>
+        </w:rPr>
+      </w:pPr>
+      <w:r>
+        <w:rPr>
+          <w:sz w:val="36"/>
+          <w:szCs w:val="36"/>
+          <w:u w:val="single"/>
+        </w:rPr>
+        <w:t>Project Name: Populace</w:t>
+      </w:r>
+    </w:p>
+    <w:p>
+      <w:pPr>
+        <w:jc w:val="center"/>
+        <w:rPr>
+          <w:rFonts w:cstheme="minorHAnsi"/>
+          <w:color w:val="333333"/>
+          <w:sz w:val="32"/>
+          <w:szCs w:val="32"/>
+          <w:shd w:val="clear" w:color="auto" w:fill="FFFFFF"/>
+        </w:rPr>
+      </w:pPr>
+      <w:r>
+        <w:rPr>
+          <w:rFonts w:cstheme="minorHAnsi"/>
+          <w:color w:val="333333"/>
+          <w:sz w:val="32"/>
+          <w:szCs w:val="32"/>
+          <w:shd w:val="clear" w:color="auto" w:fill="FFFFFF"/>
+        </w:rPr>
+        <w:t> Course Number: CSE 299</w:t>
+      </w:r>
+    </w:p>
+    <w:p>
+      <w:pPr>
+        <w:jc w:val="center"/>
+        <w:rPr>
+          <w:rFonts w:cstheme="minorHAnsi"/>
+          <w:color w:val="333333"/>
+          <w:sz w:val="32"/>
+          <w:szCs w:val="32"/>
+          <w:shd w:val="clear" w:color="auto" w:fill="FFFFFF"/>
+        </w:rPr>
+      </w:pPr>
+      <w:r>
+        <w:rPr>
+          <w:rFonts w:cstheme="minorHAnsi"/>
+          <w:color w:val="333333"/>
+          <w:sz w:val="32"/>
+          <w:szCs w:val="32"/>
+          <w:shd w:val="clear" w:color="auto" w:fill="FFFFFF"/>
+        </w:rPr>
+        <w:t>Section: 01</w:t>
+      </w:r>
+    </w:p>
+    <w:p>
+      <w:pPr>
+        <w:jc w:val="center"/>
+        <w:rPr>
+          <w:rFonts w:cstheme="minorHAnsi"/>
+          <w:color w:val="333333"/>
+          <w:sz w:val="32"/>
+          <w:szCs w:val="32"/>
+          <w:shd w:val="clear" w:color="auto" w:fill="FFFFFF"/>
+        </w:rPr>
+      </w:pPr>
+      <w:r>
+        <w:rPr>
+          <w:rFonts w:cstheme="minorHAnsi"/>
+          <w:color w:val="333333"/>
+          <w:sz w:val="32"/>
+          <w:szCs w:val="32"/>
+          <w:shd w:val="clear" w:color="auto" w:fill="FFFFFF"/>
+        </w:rPr>
+        <w:t>Semester: Summer 2019</w:t>
+      </w:r>
+    </w:p>
+    <w:p>
+      <w:pPr>
+        <w:jc w:val="center"/>
+        <w:rPr>
+          <w:rFonts w:cstheme="minorHAnsi"/>
+          <w:color w:val="333333"/>
+          <w:sz w:val="32"/>
+          <w:szCs w:val="32"/>
+          <w:shd w:val="clear" w:color="auto" w:fill="FFFFFF"/>
+        </w:rPr>
+      </w:pPr>
+      <w:r>
+        <w:rPr>
+          <w:rFonts w:cstheme="minorHAnsi"/>
+          <w:color w:val="333333"/>
+          <w:sz w:val="32"/>
+          <w:szCs w:val="32"/>
+          <w:shd w:val="clear" w:color="auto" w:fill="FFFFFF"/>
+        </w:rPr>
+        <w:t xml:space="preserve">Faculty Name: Shaikh </w:t>
+      </w:r>
+      <w:proofErr w:type="spellStart"/>
+      <w:r>
+        <w:rPr>
+          <w:rFonts w:cstheme="minorHAnsi"/>
+          <w:color w:val="333333"/>
+          <w:sz w:val="32"/>
+          <w:szCs w:val="32"/>
+          <w:shd w:val="clear" w:color="auto" w:fill="FFFFFF"/>
+        </w:rPr>
+        <w:t>Shawon</w:t>
+      </w:r>
+      <w:proofErr w:type="spellEnd"/>
+      <w:r>
+        <w:rPr>
+          <w:rFonts w:cstheme="minorHAnsi"/>
+          <w:color w:val="333333"/>
+          <w:sz w:val="32"/>
+          <w:szCs w:val="32"/>
+          <w:shd w:val="clear" w:color="auto" w:fill="FFFFFF"/>
+        </w:rPr>
+        <w:t xml:space="preserve"> </w:t>
+      </w:r>
+      <w:proofErr w:type="spellStart"/>
+      <w:r>
+        <w:rPr>
+          <w:rFonts w:cstheme="minorHAnsi"/>
+          <w:color w:val="333333"/>
+          <w:sz w:val="32"/>
+          <w:szCs w:val="32"/>
+          <w:shd w:val="clear" w:color="auto" w:fill="FFFFFF"/>
+        </w:rPr>
+        <w:t>Arefin</w:t>
+      </w:r>
+      <w:proofErr w:type="spellEnd"/>
+      <w:r>
+        <w:rPr>
+          <w:rFonts w:cstheme="minorHAnsi"/>
+          <w:color w:val="333333"/>
+          <w:sz w:val="32"/>
+          <w:szCs w:val="32"/>
+          <w:shd w:val="clear" w:color="auto" w:fill="FFFFFF"/>
+        </w:rPr>
+        <w:t xml:space="preserve"> Shimon</w:t>
+      </w:r>
+    </w:p>
+    <w:p>
+      <w:pPr>
+        <w:jc w:val="center"/>
+        <w:rPr>
+          <w:rFonts w:cstheme="minorHAnsi"/>
+          <w:color w:val="333333"/>
+          <w:sz w:val="32"/>
+          <w:szCs w:val="32"/>
+          <w:shd w:val="clear" w:color="auto" w:fill="FFFFFF"/>
+        </w:rPr>
+      </w:pPr>
+      <w:r>
+        <w:rPr>
+          <w:rFonts w:cstheme="minorHAnsi"/>
+          <w:color w:val="333333"/>
+          <w:sz w:val="32"/>
+          <w:szCs w:val="32"/>
+          <w:shd w:val="clear" w:color="auto" w:fill="FFFFFF"/>
+        </w:rPr>
+        <w:t>Student Name: Sayeed Md. Shaiban</w:t>
+      </w:r>
+    </w:p>
+    <w:p>
+      <w:pPr>
+        <w:jc w:val="center"/>
+        <w:rPr>
+          <w:rFonts w:cstheme="minorHAnsi"/>
+          <w:color w:val="333333"/>
+          <w:sz w:val="32"/>
+          <w:szCs w:val="32"/>
+          <w:shd w:val="clear" w:color="auto" w:fill="FFFFFF"/>
+        </w:rPr>
+      </w:pPr>
+      <w:r>
+        <w:rPr>
+          <w:rFonts w:cstheme="minorHAnsi"/>
+          <w:color w:val="333333"/>
+          <w:sz w:val="32"/>
+          <w:szCs w:val="32"/>
+          <w:shd w:val="clear" w:color="auto" w:fill="FFFFFF"/>
+        </w:rPr>
+        <w:t>Student ID: 1621193042</w:t>
+      </w:r>
+    </w:p>
+    <w:p>
+      <w:pPr>
+        <w:jc w:val="center"/>
+        <w:rPr>
+          <w:rFonts w:cstheme="minorHAnsi"/>
+          <w:color w:val="333333"/>
+          <w:sz w:val="32"/>
+          <w:szCs w:val="32"/>
+          <w:shd w:val="clear" w:color="auto" w:fill="FFFFFF"/>
+        </w:rPr>
+      </w:pPr>
+      <w:r>
+        <w:rPr>
+          <w:rFonts w:cstheme="minorHAnsi"/>
+          <w:color w:val="333333"/>
+          <w:sz w:val="32"/>
+          <w:szCs w:val="32"/>
+          <w:shd w:val="clear" w:color="auto" w:fill="FFFFFF"/>
+        </w:rPr>
+        <w:t xml:space="preserve">Email: </w:t>
+      </w:r>
+      <w:r>
+        <w:rPr>
+          <w:rFonts w:cstheme="minorHAnsi"/>
+          <w:color w:val="333333"/>
+          <w:sz w:val="32"/>
+          <w:szCs w:val="32"/>
+          <w:shd w:val="clear" w:color="auto" w:fill="FFFFFF"/>
+        </w:rPr>
+        <w:t>s</w:t>
+      </w:r>
+      <w:r>
+        <w:rPr>
+          <w:rFonts w:cstheme="minorHAnsi"/>
+          <w:color w:val="333333"/>
+          <w:sz w:val="32"/>
+          <w:szCs w:val="32"/>
+          <w:shd w:val="clear" w:color="auto" w:fill="FFFFFF"/>
+        </w:rPr>
+        <w:t>ayeed.shaiban@northsouth.edu</w:t>
+      </w:r>
+    </w:p>
+    <w:p>
+      <w:pPr>
+        <w:jc w:val="center"/>
+        <w:rPr>
+          <w:rFonts w:cstheme="minorHAnsi"/>
+          <w:color w:val="333333"/>
+          <w:sz w:val="32"/>
+          <w:szCs w:val="32"/>
+          <w:shd w:val="clear" w:color="auto" w:fill="FFFFFF"/>
+        </w:rPr>
+      </w:pPr>
+      <w:r>
+        <w:rPr>
+          <w:rFonts w:cstheme="minorHAnsi"/>
+          <w:color w:val="333333"/>
+          <w:sz w:val="32"/>
+          <w:szCs w:val="32"/>
+          <w:shd w:val="clear" w:color="auto" w:fill="FFFFFF"/>
+        </w:rPr>
+        <w:t xml:space="preserve">Student Name: </w:t>
+      </w:r>
+      <w:proofErr w:type="spellStart"/>
+      <w:r>
+        <w:rPr>
+          <w:rFonts w:cstheme="minorHAnsi"/>
+          <w:color w:val="333333"/>
+          <w:sz w:val="32"/>
+          <w:szCs w:val="32"/>
+          <w:shd w:val="clear" w:color="auto" w:fill="FFFFFF"/>
+        </w:rPr>
+        <w:t>Monisha</w:t>
+      </w:r>
+      <w:proofErr w:type="spellEnd"/>
+      <w:r>
+        <w:rPr>
+          <w:rFonts w:cstheme="minorHAnsi"/>
+          <w:color w:val="333333"/>
+          <w:sz w:val="32"/>
+          <w:szCs w:val="32"/>
+          <w:shd w:val="clear" w:color="auto" w:fill="FFFFFF"/>
+        </w:rPr>
+        <w:t xml:space="preserve"> </w:t>
+      </w:r>
+      <w:proofErr w:type="spellStart"/>
+      <w:r>
+        <w:rPr>
+          <w:rFonts w:cstheme="minorHAnsi"/>
+          <w:color w:val="333333"/>
+          <w:sz w:val="32"/>
+          <w:szCs w:val="32"/>
+          <w:shd w:val="clear" w:color="auto" w:fill="FFFFFF"/>
+        </w:rPr>
+        <w:t>Saha</w:t>
+      </w:r>
+      <w:proofErr w:type="spellEnd"/>
+    </w:p>
+    <w:p>
+      <w:pPr>
+        <w:jc w:val="center"/>
+        <w:rPr>
+          <w:rFonts w:cstheme="minorHAnsi"/>
+          <w:color w:val="333333"/>
+          <w:sz w:val="32"/>
+          <w:szCs w:val="32"/>
+          <w:shd w:val="clear" w:color="auto" w:fill="FFFFFF"/>
+        </w:rPr>
+      </w:pPr>
+      <w:r>
+        <w:rPr>
+          <w:rFonts w:cstheme="minorHAnsi"/>
+          <w:color w:val="333333"/>
+          <w:sz w:val="32"/>
+          <w:szCs w:val="32"/>
+          <w:shd w:val="clear" w:color="auto" w:fill="FFFFFF"/>
+        </w:rPr>
+        <w:t>Student ID: 1631667042</w:t>
+      </w:r>
+    </w:p>
+    <w:p>
+      <w:pPr>
+        <w:jc w:val="center"/>
+        <w:rPr>
+          <w:rFonts w:cstheme="minorHAnsi"/>
+          <w:color w:val="333333"/>
+          <w:sz w:val="32"/>
+          <w:szCs w:val="32"/>
+          <w:shd w:val="clear" w:color="auto" w:fill="FFFFFF"/>
+        </w:rPr>
+      </w:pPr>
+      <w:r>
+        <w:rPr>
+          <w:rFonts w:cstheme="minorHAnsi"/>
+          <w:color w:val="333333"/>
+          <w:sz w:val="32"/>
+          <w:szCs w:val="32"/>
+          <w:shd w:val="clear" w:color="auto" w:fill="FFFFFF"/>
+        </w:rPr>
+        <w:t xml:space="preserve">Email: </w:t>
+      </w:r>
+      <w:r>
+        <w:rPr>
+          <w:rFonts w:cstheme="minorHAnsi"/>
+          <w:color w:val="333333"/>
+          <w:sz w:val="32"/>
+          <w:szCs w:val="32"/>
+          <w:shd w:val="clear" w:color="auto" w:fill="FFFFFF"/>
+        </w:rPr>
+        <w:t>monisha.saha@northsouth.edu</w:t>
+      </w:r>
+    </w:p>
+    <w:p>
+      <w:pPr>
+        <w:jc w:val="center"/>
+        <w:rPr>
+          <w:sz w:val="32"/>
+          <w:szCs w:val="32"/>
+        </w:rPr>
+      </w:pPr>
+      <w:proofErr w:type="spellStart"/>
+      <w:r>
+        <w:rPr>
+          <w:rFonts w:cstheme="minorHAnsi"/>
+          <w:color w:val="333333"/>
+          <w:sz w:val="32"/>
+          <w:szCs w:val="32"/>
+          <w:shd w:val="clear" w:color="auto" w:fill="FFFFFF"/>
+        </w:rPr>
+        <w:t>Git</w:t>
+      </w:r>
+      <w:proofErr w:type="spellEnd"/>
+      <w:r>
+        <w:rPr>
+          <w:rFonts w:cstheme="minorHAnsi"/>
+          <w:color w:val="333333"/>
+          <w:sz w:val="32"/>
+          <w:szCs w:val="32"/>
+          <w:shd w:val="clear" w:color="auto" w:fill="FFFFFF"/>
+        </w:rPr>
+        <w:t xml:space="preserve"> repository link:</w:t>
+      </w:r>
+      <w:r>
+        <w:rPr>
+          <w:rFonts w:cstheme="minorHAnsi"/>
+          <w:color w:val="333333"/>
+          <w:sz w:val="32"/>
+          <w:szCs w:val="32"/>
+          <w:shd w:val="clear" w:color="auto" w:fill="FFFFFF"/>
+        </w:rPr>
+        <w:t xml:space="preserve"> </w:t>
+      </w:r>
+      <w:hyperlink r:id="rId6" w:history="1">
+        <w:r>
+          <w:rPr>
+            <w:rStyle w:val="Hyperlink"/>
+            <w:sz w:val="32"/>
+            <w:szCs w:val="32"/>
+          </w:rPr>
+          <w:t>https://github.com/sayeedk06/CSE299-Populace-</w:t>
+        </w:r>
+      </w:hyperlink>
+    </w:p>
+    <w:p>
+      <w:pPr>
+        <w:jc w:val="center"/>
+        <w:rPr>
+          <w:sz w:val="32"/>
+          <w:szCs w:val="32"/>
+        </w:rPr>
+      </w:pPr>
+      <w:r>
+        <w:rPr>
+          <w:sz w:val="32"/>
+          <w:szCs w:val="32"/>
+        </w:rPr>
+        <w:t>Date prepared: 11/06/2019</w:t>
+      </w:r>
+    </w:p>
+    <w:p>
+      <w:pPr>
+        <w:pStyle w:val="Title"/>
+        <w:jc w:val="center"/>
+        <w:rPr>
+          <w:b/>
+          <w:sz w:val="40"/>
+          <w:szCs w:val="40"/>
+          <w:u w:val="single"/>
+        </w:rPr>
+      </w:pPr>
+      <w:r>
+        <w:rPr>
+          <w:b/>
+          <w:sz w:val="40"/>
+          <w:szCs w:val="40"/>
+          <w:u w:val="single"/>
+        </w:rPr>
+        <w:lastRenderedPageBreak/>
+        <w:t>Project Name: Populace</w:t>
+      </w:r>
+    </w:p>
+    <w:p/>
+    <w:p/>
+    <w:p>
+      <w:pPr>
+        <w:jc w:val="both"/>
+        <w:rPr>
+          <w:rFonts w:cstheme="minorHAnsi"/>
+          <w:color w:val="000000"/>
+          <w:sz w:val="24"/>
+          <w:szCs w:val="24"/>
+        </w:rPr>
+      </w:pPr>
+      <w:r>
+        <w:rPr>
+          <w:b/>
+          <w:sz w:val="28"/>
+          <w:szCs w:val="28"/>
+        </w:rPr>
+        <w:t>Project Idea:</w:t>
+      </w:r>
+      <w:r>
+        <w:rPr>
+          <w:b/>
+          <w:sz w:val="28"/>
+          <w:szCs w:val="28"/>
+        </w:rPr>
+        <w:t xml:space="preserve"> </w:t>
+      </w:r>
+      <w:r>
+        <w:rPr>
+          <w:rFonts w:cstheme="minorHAnsi"/>
+          <w:color w:val="000000"/>
+          <w:sz w:val="24"/>
+          <w:szCs w:val="24"/>
+        </w:rPr>
+        <w:t>At present times we have various web based tools like google-classroom and piazza to manage resource with a group of people. These are specially used by educational institutions (e.g. school, college, university) and other organization to communicate with a large number of people, to create workflow etc. ‘Populace’ is also a web based application. The reason it stands out from the rest is that the idea of the web application ‘Populace’ is that it will combine all this separate existing platform into one single platform. By signing in to ‘Populace’ users will be able to see posts made on the other existing web applications and also make their own query. It will therefore be a gathering place especially for students and for people who wants a one-stop solution to keep track of all the accounts in different web platform.</w:t>
+      </w:r>
+    </w:p>
+    <w:p>
+      <w:pPr>
+        <w:jc w:val="both"/>
+        <w:rPr>
+          <w:rFonts w:cstheme="minorHAnsi"/>
+          <w:color w:val="000000"/>
+          <w:sz w:val="24"/>
+          <w:szCs w:val="24"/>
+        </w:rPr>
+      </w:pPr>
+      <w:r>
+        <w:rPr>
+          <w:rFonts w:cstheme="minorHAnsi"/>
+          <w:color w:val="000000"/>
+          <w:sz w:val="24"/>
+          <w:szCs w:val="24"/>
+        </w:rPr>
+        <w:t xml:space="preserve">Primarily, the two platforms that we will include are ‘Google Classroom’ and ‘Piazza’. In the future we also plan to add other platforms similar to the above mentioned names.  </w:t>
+      </w:r>
+    </w:p>
+    <w:p>
+      <w:pPr>
+        <w:jc w:val="both"/>
+        <w:rPr>
+          <w:rFonts w:ascii="Arial" w:hAnsi="Arial" w:cs="Arial"/>
+          <w:color w:val="000000"/>
+        </w:rPr>
+      </w:pPr>
+    </w:p>
+    <w:p>
+      <w:pPr>
+        <w:jc w:val="both"/>
+        <w:rPr>
+          <w:b/>
+          <w:sz w:val="28"/>
+          <w:szCs w:val="28"/>
+        </w:rPr>
+      </w:pPr>
+      <w:r>
+        <w:rPr>
+          <w:b/>
+          <w:sz w:val="28"/>
+          <w:szCs w:val="28"/>
+        </w:rPr>
+        <w:t>Features</w:t>
+      </w:r>
+      <w:r>
+        <w:rPr>
+          <w:b/>
+          <w:sz w:val="28"/>
+          <w:szCs w:val="28"/>
+        </w:rPr>
+        <w:t>:</w:t>
+      </w:r>
+    </w:p>
+    <w:p>
+      <w:pPr>
+        <w:jc w:val="both"/>
+        <w:rPr>
+          <w:b/>
+          <w:sz w:val="28"/>
+          <w:szCs w:val="28"/>
+        </w:rPr>
+      </w:pPr>
+    </w:p>
+    <w:p>
+      <w:pPr>
+        <w:jc w:val="both"/>
+        <w:rPr>
+          <w:rFonts w:eastAsia="Times New Roman" w:cstheme="minorHAnsi"/>
+          <w:color w:val="555555"/>
+          <w:sz w:val="24"/>
+          <w:szCs w:val="24"/>
+        </w:rPr>
+      </w:pPr>
+      <w:r>
+        <w:rPr>
+          <w:b/>
+          <w:sz w:val="28"/>
+          <w:szCs w:val="28"/>
+        </w:rPr>
+        <w:t xml:space="preserve">Technology:  </w:t>
+      </w:r>
+      <w:r>
+        <w:rPr>
+          <w:rFonts w:cstheme="minorHAnsi"/>
+          <w:color w:val="000000"/>
+          <w:sz w:val="24"/>
+          <w:szCs w:val="24"/>
+        </w:rPr>
+        <w:t xml:space="preserve">For UI design we decided to use Bootstrap. </w:t>
+      </w:r>
+      <w:r>
+        <w:rPr>
+          <w:rFonts w:cstheme="minorHAnsi"/>
+          <w:color w:val="222222"/>
+          <w:sz w:val="24"/>
+          <w:szCs w:val="24"/>
+          <w:shd w:val="clear" w:color="auto" w:fill="FFFFFF"/>
+        </w:rPr>
+        <w:t xml:space="preserve">Bootstrap is a free and open-source CSS framework directed at responsive front-end web development. It contains CSS and JavaScript-based design templates for typography, forms, buttons, navigation and other interface components. Bootstrap will be used over the usual HTML and CSS.  And for the backend we will be using Express.js. It is a web application framework. It </w:t>
+      </w:r>
+      <w:r>
+        <w:rPr>
+          <w:rFonts w:eastAsia="Times New Roman" w:cstheme="minorHAnsi"/>
+          <w:color w:val="555555"/>
+          <w:sz w:val="24"/>
+          <w:szCs w:val="24"/>
+        </w:rPr>
+        <w:t xml:space="preserve">is a minimal and flexible Node.js web application framework that provides robust set of features. </w:t>
+      </w:r>
+    </w:p>
+    <w:p>
+      <w:pPr>
+        <w:jc w:val="both"/>
+        <w:rPr>
+          <w:rFonts w:eastAsia="Times New Roman" w:cstheme="minorHAnsi"/>
+          <w:color w:val="555555"/>
+          <w:sz w:val="24"/>
+          <w:szCs w:val="24"/>
+        </w:rPr>
+      </w:pPr>
+      <w:r>
+        <w:rPr>
+          <w:rFonts w:eastAsia="Times New Roman" w:cstheme="minorHAnsi"/>
+          <w:color w:val="555555"/>
+          <w:sz w:val="24"/>
+          <w:szCs w:val="24"/>
+        </w:rPr>
+        <w:t>Finally, for the database requirement we have opted to use a NoSQL database. And so we have decided to use MongoDB for the projects database requirement.  The reason for doing so is because we have only two entities:</w:t>
+      </w:r>
+    </w:p>
+    <w:p>
+      <w:pPr>
+        <w:pStyle w:val="ListParagraph"/>
+        <w:numPr>
+          <w:ilvl w:val="0"/>
+          <w:numId w:val="1"/>
+        </w:numPr>
+        <w:jc w:val="both"/>
+        <w:rPr>
+          <w:rFonts w:eastAsia="Times New Roman" w:cstheme="minorHAnsi"/>
+          <w:color w:val="555555"/>
+          <w:sz w:val="24"/>
+          <w:szCs w:val="24"/>
+        </w:rPr>
+      </w:pPr>
+      <w:r>
+        <w:rPr>
+          <w:rFonts w:eastAsia="Times New Roman" w:cstheme="minorHAnsi"/>
+          <w:color w:val="555555"/>
+          <w:sz w:val="24"/>
+          <w:szCs w:val="24"/>
+        </w:rPr>
+        <w:t>USER: Will keep info about the users signing in the application</w:t>
+      </w:r>
+    </w:p>
+    <w:p>
+      <w:pPr>
+        <w:pStyle w:val="ListParagraph"/>
+        <w:numPr>
+          <w:ilvl w:val="0"/>
+          <w:numId w:val="1"/>
+        </w:numPr>
+        <w:jc w:val="both"/>
+        <w:rPr>
+          <w:rFonts w:eastAsia="Times New Roman" w:cstheme="minorHAnsi"/>
+          <w:color w:val="555555"/>
+          <w:sz w:val="24"/>
+          <w:szCs w:val="24"/>
+        </w:rPr>
+      </w:pPr>
+      <w:r>
+        <w:rPr>
+          <w:rFonts w:eastAsia="Times New Roman" w:cstheme="minorHAnsi"/>
+          <w:color w:val="555555"/>
+          <w:sz w:val="24"/>
+          <w:szCs w:val="24"/>
+        </w:rPr>
+        <w:t>PLATFORM: The platform information for the signed in USER entity.</w:t>
+      </w:r>
+    </w:p>
+    <w:p>
+      <w:pPr>
+        <w:jc w:val="both"/>
+        <w:rPr>
+          <w:rFonts w:cstheme="minorHAnsi"/>
+          <w:color w:val="222222"/>
+          <w:sz w:val="24"/>
+          <w:szCs w:val="24"/>
+          <w:shd w:val="clear" w:color="auto" w:fill="FFFFFF"/>
+        </w:rPr>
+      </w:pPr>
+    </w:p>
+    <w:p>
+      <w:pPr>
+        <w:jc w:val="both"/>
+        <w:rPr>
+          <w:rFonts w:cstheme="minorHAnsi"/>
+          <w:color w:val="222222"/>
+          <w:sz w:val="24"/>
+          <w:szCs w:val="24"/>
+          <w:shd w:val="clear" w:color="auto" w:fill="FFFFFF"/>
+        </w:rPr>
+      </w:pPr>
+      <w:r>
+        <w:rPr>
+          <w:rFonts w:cstheme="minorHAnsi"/>
+          <w:color w:val="222222"/>
+          <w:sz w:val="24"/>
+          <w:szCs w:val="24"/>
+          <w:shd w:val="clear" w:color="auto" w:fill="FFFFFF"/>
+        </w:rPr>
+        <w:t>To get the data from the other platforms we will be using the following APIs –</w:t>
+      </w:r>
+    </w:p>
+    <w:p>
+      <w:pPr>
+        <w:jc w:val="both"/>
+        <w:rPr>
+          <w:sz w:val="24"/>
+          <w:szCs w:val="24"/>
+        </w:rPr>
+      </w:pPr>
+      <w:r>
+        <w:rPr>
+          <w:rFonts w:cstheme="minorHAnsi"/>
+          <w:color w:val="222222"/>
+          <w:sz w:val="24"/>
+          <w:szCs w:val="24"/>
+          <w:shd w:val="clear" w:color="auto" w:fill="FFFFFF"/>
+        </w:rPr>
+        <w:t xml:space="preserve">Google Classroom: </w:t>
+      </w:r>
+      <w:hyperlink r:id="rId7" w:history="1">
+        <w:r>
+          <w:rPr>
+            <w:rStyle w:val="Hyperlink"/>
+            <w:sz w:val="24"/>
+            <w:szCs w:val="24"/>
+          </w:rPr>
+          <w:t>https://developers.google.com/classroom/</w:t>
+        </w:r>
+      </w:hyperlink>
+    </w:p>
+    <w:p>
+      <w:pPr>
+        <w:jc w:val="both"/>
+        <w:rPr>
+          <w:rFonts w:cstheme="minorHAnsi"/>
+          <w:color w:val="222222"/>
+          <w:sz w:val="24"/>
+          <w:szCs w:val="24"/>
+          <w:shd w:val="clear" w:color="auto" w:fill="FFFFFF"/>
+        </w:rPr>
+      </w:pPr>
+      <w:r>
+        <w:rPr>
+          <w:sz w:val="24"/>
+          <w:szCs w:val="24"/>
+        </w:rPr>
+        <w:t xml:space="preserve">Piazza: </w:t>
+      </w:r>
+      <w:hyperlink r:id="rId8" w:history="1">
+        <w:r>
+          <w:rPr>
+            <w:rStyle w:val="Hyperlink"/>
+            <w:sz w:val="24"/>
+            <w:szCs w:val="24"/>
+          </w:rPr>
+          <w:t>https://www.npmjs.com/package/piazza-api</w:t>
+        </w:r>
+      </w:hyperlink>
+      <w:r>
+        <w:rPr>
+          <w:rFonts w:cstheme="minorHAnsi"/>
+          <w:color w:val="222222"/>
+          <w:sz w:val="24"/>
+          <w:szCs w:val="24"/>
+          <w:shd w:val="clear" w:color="auto" w:fill="FFFFFF"/>
+        </w:rPr>
+        <w:t xml:space="preserve"> </w:t>
+      </w:r>
+    </w:p>
+    <w:p/>
+    <w:p>
+      <w:pPr>
+        <w:jc w:val="both"/>
+        <w:rPr>
+          <w:rFonts w:cstheme="minorHAnsi"/>
+          <w:color w:val="222222"/>
+          <w:sz w:val="24"/>
+          <w:szCs w:val="24"/>
+          <w:shd w:val="clear" w:color="auto" w:fill="FFFFFF"/>
+        </w:rPr>
+      </w:pPr>
+      <w:r>
+        <w:rPr>
+          <w:rFonts w:cstheme="minorHAnsi"/>
+          <w:color w:val="222222"/>
+          <w:sz w:val="24"/>
+          <w:szCs w:val="24"/>
+          <w:shd w:val="clear" w:color="auto" w:fill="FFFFFF"/>
+        </w:rPr>
+        <w:lastRenderedPageBreak/>
+        <w:t>Hence, our application technology stack stands as such –</w:t>
+      </w:r>
+    </w:p>
+    <w:p>
+      <w:pPr>
+        <w:jc w:val="center"/>
+        <w:rPr>
+          <w:rFonts w:cstheme="minorHAnsi"/>
+          <w:color w:val="222222"/>
+          <w:sz w:val="24"/>
+          <w:szCs w:val="24"/>
+          <w:shd w:val="clear" w:color="auto" w:fill="FFFFFF"/>
+        </w:rPr>
+      </w:pPr>
+      <w:r>
+        <w:rPr>
+          <w:rFonts w:cstheme="minorHAnsi"/>
+          <w:noProof/>
+          <w:color w:val="222222"/>
+          <w:sz w:val="24"/>
+          <w:szCs w:val="24"/>
+          <w:shd w:val="clear" w:color="auto" w:fill="FFFFFF"/>
+        </w:rPr>
+        <w:drawing>
+          <wp:inline distT="0" distB="0" distL="0" distR="0">
+            <wp:extent cx="4486275" cy="6619875"/>
+            <wp:effectExtent l="0" t="0" r="0" b="9525"/>
+            <wp:docPr id="2" name="Picture 2" descr="C:\Users\USER\AppData\Local\Microsoft\Windows\INetCache\Content.Word\cse299.png"/>
+            <wp:cNvGraphicFramePr>
+              <a:graphicFrameLocks xmlns:a="http://schemas.openxmlformats.org/drawingml/2006/main" noChangeAspect="1"/>
+            </wp:cNvGraphicFramePr>
+            <a:graphic xmlns:a="http://schemas.openxmlformats.org/drawingml/2006/main">
+              <a:graphicData uri="http://schemas.openxmlformats.org/drawingml/2006/picture">
+                <pic:pic xmlns:pic="http://schemas.openxmlformats.org/drawingml/2006/picture">
+                  <pic:nvPicPr>
+                    <pic:cNvPr id="0" name="Picture 1" descr="C:\Users\USER\AppData\Local\Microsoft\Windows\INetCache\Content.Word\cse299.png"/>
+                    <pic:cNvPicPr>
+                      <a:picLocks noChangeAspect="1" noChangeArrowheads="1"/>
+                    </pic:cNvPicPr>
+                  </pic:nvPicPr>
+                  <pic:blipFill>
+                    <a:blip r:embed="rId9">
+                      <a:extLst>
+                        <a:ext uri="{28A0092B-C50C-407E-A947-70E740481C1C}">
+                          <a14:useLocalDpi xmlns:a14="http://schemas.microsoft.com/office/drawing/2010/main" val="0"/>
+                        </a:ext>
+                      </a:extLst>
+                    </a:blip>
+                    <a:srcRect/>
+                    <a:stretch>
+                      <a:fillRect/>
+                    </a:stretch>
+                  </pic:blipFill>
+                  <pic:spPr bwMode="auto">
+                    <a:xfrm>
+                      <a:off x="0" y="0"/>
+                      <a:ext cx="4486275" cy="6619875"/>
+                    </a:xfrm>
+                    <a:prstGeom prst="rect">
+                      <a:avLst/>
+                    </a:prstGeom>
+                    <a:noFill/>
+                    <a:ln>
+                      <a:noFill/>
+                    </a:ln>
+                  </pic:spPr>
+                </pic:pic>
+              </a:graphicData>
+            </a:graphic>
+          </wp:inline>
+        </w:drawing>
+      </w:r>
+    </w:p>
+    <w:p>
+      <w:pPr>
+        <w:jc w:val="both"/>
+        <w:rPr>
+          <w:rFonts w:cstheme="minorHAnsi"/>
+          <w:sz w:val="24"/>
+          <w:szCs w:val="24"/>
+        </w:rPr>
+      </w:pPr>
+    </w:p>
+    <w:p>
+      <w:pPr>
+        <w:jc w:val="both"/>
+        <w:rPr>
+          <w:rFonts w:cstheme="minorHAnsi"/>
+          <w:sz w:val="24"/>
+          <w:szCs w:val="24"/>
+        </w:rPr>
+      </w:pPr>
+      <w:r>
+        <w:rPr>
+          <w:rFonts w:cstheme="minorHAnsi"/>
+          <w:sz w:val="24"/>
+          <w:szCs w:val="24"/>
+        </w:rPr>
+        <w:tab/>
+      </w:r>
+      <w:r>
+        <w:rPr>
+          <w:rFonts w:cstheme="minorHAnsi"/>
+          <w:sz w:val="24"/>
+          <w:szCs w:val="24"/>
+        </w:rPr>
+        <w:tab/>
+      </w:r>
+      <w:r>
+        <w:rPr>
+          <w:rFonts w:cstheme="minorHAnsi"/>
+          <w:sz w:val="24"/>
+          <w:szCs w:val="24"/>
+        </w:rPr>
+        <w:tab/>
+      </w:r>
+      <w:r>
+        <w:rPr>
+          <w:rFonts w:cstheme="minorHAnsi"/>
+          <w:sz w:val="24"/>
+          <w:szCs w:val="24"/>
+        </w:rPr>
+        <w:tab/>
+        <w:t xml:space="preserve"> Fig: 1.0 Technology Stack.</w:t>
+      </w:r>
+    </w:p>
+    <w:p>
+      <w:pPr>
+        <w:jc w:val="both"/>
+        <w:rPr>
+          <w:rFonts w:cstheme="minorHAnsi"/>
+          <w:sz w:val="24"/>
+          <w:szCs w:val="24"/>
+        </w:rPr>
+      </w:pPr>
+    </w:p>
+    <w:p>
+      <w:pPr>
+        <w:jc w:val="both"/>
+        <w:rPr>
+          <w:rFonts w:cstheme="minorHAnsi"/>
+          <w:sz w:val="24"/>
+          <w:szCs w:val="24"/>
+        </w:rPr>
+      </w:pPr>
+      <w:r>
+        <w:rPr>
+          <w:b/>
+          <w:sz w:val="28"/>
+          <w:szCs w:val="28"/>
+        </w:rPr>
+        <w:t xml:space="preserve">Monetization:  </w:t>
+      </w:r>
+    </w:p>
+    <w:p>
       <w:bookmarkStart w:id="0" w:name="_GoBack"/>
       <w:bookmarkEnd w:id="0"/>
     </w:p>
@@ -17,6 +1017,127 @@
     </w:sectPr>
   </w:body>
 </w:document>
+</file>
+
+<file path=word/numbering.xml><?xml version="1.0" encoding="utf-8"?>
+<w:numbering xmlns:wpc="http://schemas.microsoft.com/office/word/2010/wordprocessingCanvas" xmlns:mc="http://schemas.openxmlformats.org/markup-compatibility/2006" xmlns:o="urn:schemas-microsoft-com:office:office" xmlns:r="http://schemas.openxmlformats.org/officeDocument/2006/relationships" xmlns:m="http://schemas.openxmlformats.org/officeDocument/2006/math" xmlns:v="urn:schemas-microsoft-com:vml" xmlns:wp14="http://schemas.microsoft.com/office/word/2010/wordprocessingDrawing" xmlns:wp="http://schemas.openxmlformats.org/drawingml/2006/wordprocessingDrawing" xmlns:w10="urn:schemas-microsoft-com:office:word" xmlns:w="http://schemas.openxmlformats.org/wordprocessingml/2006/main" xmlns:w14="http://schemas.microsoft.com/office/word/2010/wordml" xmlns:w15="http://schemas.microsoft.com/office/word/2012/wordml" xmlns:wpg="http://schemas.microsoft.com/office/word/2010/wordprocessingGroup" xmlns:wpi="http://schemas.microsoft.com/office/word/2010/wordprocessingInk" xmlns:wne="http://schemas.microsoft.com/office/word/2006/wordml" xmlns:wps="http://schemas.microsoft.com/office/word/2010/wordprocessingShape" mc:Ignorable="w14 w15 wp14">
+  <w:abstractNum w:abstractNumId="0" w15:restartNumberingAfterBreak="0">
+    <w:nsid w:val="2392575F"/>
+    <w:multiLevelType w:val="hybridMultilevel"/>
+    <w:tmpl w:val="49BE5EB2"/>
+    <w:lvl w:ilvl="0" w:tplc="04090001">
+      <w:start w:val="1"/>
+      <w:numFmt w:val="bullet"/>
+      <w:lvlText w:val=""/>
+      <w:lvlJc w:val="left"/>
+      <w:pPr>
+        <w:ind w:left="720" w:hanging="360"/>
+      </w:pPr>
+      <w:rPr>
+        <w:rFonts w:ascii="Symbol" w:hAnsi="Symbol" w:hint="default"/>
+      </w:rPr>
+    </w:lvl>
+    <w:lvl w:ilvl="1" w:tplc="04090003" w:tentative="1">
+      <w:start w:val="1"/>
+      <w:numFmt w:val="bullet"/>
+      <w:lvlText w:val="o"/>
+      <w:lvlJc w:val="left"/>
+      <w:pPr>
+        <w:ind w:left="1440" w:hanging="360"/>
+      </w:pPr>
+      <w:rPr>
+        <w:rFonts w:ascii="Courier New" w:hAnsi="Courier New" w:cs="Courier New" w:hint="default"/>
+      </w:rPr>
+    </w:lvl>
+    <w:lvl w:ilvl="2" w:tplc="04090005" w:tentative="1">
+      <w:start w:val="1"/>
+      <w:numFmt w:val="bullet"/>
+      <w:lvlText w:val=""/>
+      <w:lvlJc w:val="left"/>
+      <w:pPr>
+        <w:ind w:left="2160" w:hanging="360"/>
+      </w:pPr>
+      <w:rPr>
+        <w:rFonts w:ascii="Wingdings" w:hAnsi="Wingdings" w:hint="default"/>
+      </w:rPr>
+    </w:lvl>
+    <w:lvl w:ilvl="3" w:tplc="04090001" w:tentative="1">
+      <w:start w:val="1"/>
+      <w:numFmt w:val="bullet"/>
+      <w:lvlText w:val=""/>
+      <w:lvlJc w:val="left"/>
+      <w:pPr>
+        <w:ind w:left="2880" w:hanging="360"/>
+      </w:pPr>
+      <w:rPr>
+        <w:rFonts w:ascii="Symbol" w:hAnsi="Symbol" w:hint="default"/>
+      </w:rPr>
+    </w:lvl>
+    <w:lvl w:ilvl="4" w:tplc="04090003" w:tentative="1">
+      <w:start w:val="1"/>
+      <w:numFmt w:val="bullet"/>
+      <w:lvlText w:val="o"/>
+      <w:lvlJc w:val="left"/>
+      <w:pPr>
+        <w:ind w:left="3600" w:hanging="360"/>
+      </w:pPr>
+      <w:rPr>
+        <w:rFonts w:ascii="Courier New" w:hAnsi="Courier New" w:cs="Courier New" w:hint="default"/>
+      </w:rPr>
+    </w:lvl>
+    <w:lvl w:ilvl="5" w:tplc="04090005" w:tentative="1">
+      <w:start w:val="1"/>
+      <w:numFmt w:val="bullet"/>
+      <w:lvlText w:val=""/>
+      <w:lvlJc w:val="left"/>
+      <w:pPr>
+        <w:ind w:left="4320" w:hanging="360"/>
+      </w:pPr>
+      <w:rPr>
+        <w:rFonts w:ascii="Wingdings" w:hAnsi="Wingdings" w:hint="default"/>
+      </w:rPr>
+    </w:lvl>
+    <w:lvl w:ilvl="6" w:tplc="04090001" w:tentative="1">
+      <w:start w:val="1"/>
+      <w:numFmt w:val="bullet"/>
+      <w:lvlText w:val=""/>
+      <w:lvlJc w:val="left"/>
+      <w:pPr>
+        <w:ind w:left="5040" w:hanging="360"/>
+      </w:pPr>
+      <w:rPr>
+        <w:rFonts w:ascii="Symbol" w:hAnsi="Symbol" w:hint="default"/>
+      </w:rPr>
+    </w:lvl>
+    <w:lvl w:ilvl="7" w:tplc="04090003" w:tentative="1">
+      <w:start w:val="1"/>
+      <w:numFmt w:val="bullet"/>
+      <w:lvlText w:val="o"/>
+      <w:lvlJc w:val="left"/>
+      <w:pPr>
+        <w:ind w:left="5760" w:hanging="360"/>
+      </w:pPr>
+      <w:rPr>
+        <w:rFonts w:ascii="Courier New" w:hAnsi="Courier New" w:cs="Courier New" w:hint="default"/>
+      </w:rPr>
+    </w:lvl>
+    <w:lvl w:ilvl="8" w:tplc="04090005" w:tentative="1">
+      <w:start w:val="1"/>
+      <w:numFmt w:val="bullet"/>
+      <w:lvlText w:val=""/>
+      <w:lvlJc w:val="left"/>
+      <w:pPr>
+        <w:ind w:left="6480" w:hanging="360"/>
+      </w:pPr>
+      <w:rPr>
+        <w:rFonts w:ascii="Wingdings" w:hAnsi="Wingdings" w:hint="default"/>
+      </w:rPr>
+    </w:lvl>
+  </w:abstractNum>
+  <w:num w:numId="1">
+    <w:abstractNumId w:val="0"/>
+  </w:num>
+</w:numbering>
 </file>
 
 <file path=word/styles.xml><?xml version="1.0" encoding="utf-8"?>
@@ -412,6 +1533,7 @@
   <w:style w:type="paragraph" w:default="1" w:styleId="Normal">
     <w:name w:val="Normal"/>
     <w:qFormat/>
+    <w:rsid w:val="00B81C93"/>
   </w:style>
   <w:style w:type="character" w:default="1" w:styleId="DefaultParagraphFont">
     <w:name w:val="Default Paragraph Font"/>
@@ -439,6 +1561,62 @@
     <w:uiPriority w:val="99"/>
     <w:semiHidden/>
     <w:unhideWhenUsed/>
+  </w:style>
+  <w:style w:type="character" w:styleId="Hyperlink">
+    <w:name w:val="Hyperlink"/>
+    <w:basedOn w:val="DefaultParagraphFont"/>
+    <w:uiPriority w:val="99"/>
+    <w:unhideWhenUsed/>
+    <w:rsid w:val="00B81C93"/>
+    <w:rPr>
+      <w:color w:val="0563C1" w:themeColor="hyperlink"/>
+      <w:u w:val="single"/>
+    </w:rPr>
+  </w:style>
+  <w:style w:type="paragraph" w:styleId="Title">
+    <w:name w:val="Title"/>
+    <w:basedOn w:val="Normal"/>
+    <w:next w:val="Normal"/>
+    <w:link w:val="TitleChar"/>
+    <w:uiPriority w:val="10"/>
+    <w:qFormat/>
+    <w:rsid w:val="00B81C93"/>
+    <w:pPr>
+      <w:spacing w:after="0" w:line="240" w:lineRule="auto"/>
+      <w:contextualSpacing/>
+    </w:pPr>
+    <w:rPr>
+      <w:rFonts w:asciiTheme="majorHAnsi" w:eastAsiaTheme="majorEastAsia" w:hAnsiTheme="majorHAnsi" w:cstheme="majorBidi"/>
+      <w:spacing w:val="-10"/>
+      <w:kern w:val="28"/>
+      <w:sz w:val="56"/>
+      <w:szCs w:val="56"/>
+    </w:rPr>
+  </w:style>
+  <w:style w:type="character" w:customStyle="1" w:styleId="TitleChar">
+    <w:name w:val="Title Char"/>
+    <w:basedOn w:val="DefaultParagraphFont"/>
+    <w:link w:val="Title"/>
+    <w:uiPriority w:val="10"/>
+    <w:rsid w:val="00B81C93"/>
+    <w:rPr>
+      <w:rFonts w:asciiTheme="majorHAnsi" w:eastAsiaTheme="majorEastAsia" w:hAnsiTheme="majorHAnsi" w:cstheme="majorBidi"/>
+      <w:spacing w:val="-10"/>
+      <w:kern w:val="28"/>
+      <w:sz w:val="56"/>
+      <w:szCs w:val="56"/>
+    </w:rPr>
+  </w:style>
+  <w:style w:type="paragraph" w:styleId="ListParagraph">
+    <w:name w:val="List Paragraph"/>
+    <w:basedOn w:val="Normal"/>
+    <w:uiPriority w:val="34"/>
+    <w:qFormat/>
+    <w:rsid w:val="00B81C93"/>
+    <w:pPr>
+      <w:ind w:left="720"/>
+      <w:contextualSpacing/>
+    </w:pPr>
   </w:style>
 </w:styles>
 </file>

</xml_diff>

<commit_message>
added features and monetization
</commit_message>
<xml_diff>
--- a/Documentation/ProjectProposal.docx
+++ b/Documentation/ProjectProposal.docx
@@ -176,51 +176,7 @@
           <w:szCs w:val="32"/>
           <w:shd w:val="clear" w:color="auto" w:fill="FFFFFF"/>
         </w:rPr>
-        <w:t xml:space="preserve">Faculty Name: Shaikh </w:t>
-      </w:r>
-      <w:proofErr w:type="spellStart"/>
-      <w:r>
-        <w:rPr>
-          <w:rFonts w:cstheme="minorHAnsi"/>
-          <w:color w:val="333333"/>
-          <w:sz w:val="32"/>
-          <w:szCs w:val="32"/>
-          <w:shd w:val="clear" w:color="auto" w:fill="FFFFFF"/>
-        </w:rPr>
-        <w:t>Shawon</w:t>
-      </w:r>
-      <w:proofErr w:type="spellEnd"/>
-      <w:r>
-        <w:rPr>
-          <w:rFonts w:cstheme="minorHAnsi"/>
-          <w:color w:val="333333"/>
-          <w:sz w:val="32"/>
-          <w:szCs w:val="32"/>
-          <w:shd w:val="clear" w:color="auto" w:fill="FFFFFF"/>
-        </w:rPr>
-        <w:t xml:space="preserve"> </w:t>
-      </w:r>
-      <w:proofErr w:type="spellStart"/>
-      <w:r>
-        <w:rPr>
-          <w:rFonts w:cstheme="minorHAnsi"/>
-          <w:color w:val="333333"/>
-          <w:sz w:val="32"/>
-          <w:szCs w:val="32"/>
-          <w:shd w:val="clear" w:color="auto" w:fill="FFFFFF"/>
-        </w:rPr>
-        <w:t>Arefin</w:t>
-      </w:r>
-      <w:proofErr w:type="spellEnd"/>
-      <w:r>
-        <w:rPr>
-          <w:rFonts w:cstheme="minorHAnsi"/>
-          <w:color w:val="333333"/>
-          <w:sz w:val="32"/>
-          <w:szCs w:val="32"/>
-          <w:shd w:val="clear" w:color="auto" w:fill="FFFFFF"/>
-        </w:rPr>
-        <w:t xml:space="preserve"> Shimon</w:t>
+        <w:t>Faculty Name: Shaikh Shawon Arefin Shimon</w:t>
       </w:r>
     </w:p>
     <w:p>
@@ -328,42 +284,8 @@
           <w:szCs w:val="32"/>
           <w:shd w:val="clear" w:color="auto" w:fill="FFFFFF"/>
         </w:rPr>
-        <w:t xml:space="preserve">Student Name: </w:t>
-      </w:r>
-      <w:proofErr w:type="spellStart"/>
-      <w:r>
-        <w:rPr>
-          <w:rFonts w:cstheme="minorHAnsi"/>
-          <w:color w:val="333333"/>
-          <w:sz w:val="32"/>
-          <w:szCs w:val="32"/>
-          <w:shd w:val="clear" w:color="auto" w:fill="FFFFFF"/>
-        </w:rPr>
-        <w:t>Monisha</w:t>
-      </w:r>
-      <w:proofErr w:type="spellEnd"/>
-      <w:r>
-        <w:rPr>
-          <w:rFonts w:cstheme="minorHAnsi"/>
-          <w:color w:val="333333"/>
-          <w:sz w:val="32"/>
-          <w:szCs w:val="32"/>
-          <w:shd w:val="clear" w:color="auto" w:fill="FFFFFF"/>
-        </w:rPr>
-        <w:t xml:space="preserve"> </w:t>
-      </w:r>
-      <w:proofErr w:type="spellStart"/>
-      <w:r>
-        <w:rPr>
-          <w:rFonts w:cstheme="minorHAnsi"/>
-          <w:color w:val="333333"/>
-          <w:sz w:val="32"/>
-          <w:szCs w:val="32"/>
-          <w:shd w:val="clear" w:color="auto" w:fill="FFFFFF"/>
-        </w:rPr>
-        <w:t>Saha</w:t>
-      </w:r>
-      <w:proofErr w:type="spellEnd"/>
+        <w:t>Student Name: Monisha Saha</w:t>
+      </w:r>
     </w:p>
     <w:p>
       <w:pPr>
@@ -603,13 +525,100 @@
     </w:p>
     <w:p>
       <w:pPr>
+        <w:pStyle w:val="ListParagraph"/>
+        <w:numPr>
+          <w:ilvl w:val="0"/>
+          <w:numId w:val="2"/>
+        </w:numPr>
         <w:jc w:val="both"/>
         <w:rPr>
-          <w:b/>
-          <w:sz w:val="28"/>
-          <w:szCs w:val="28"/>
-        </w:rPr>
-      </w:pPr>
+          <w:rFonts w:cstheme="minorHAnsi"/>
+          <w:sz w:val="24"/>
+          <w:szCs w:val="24"/>
+        </w:rPr>
+      </w:pPr>
+      <w:r>
+        <w:rPr>
+          <w:rFonts w:cstheme="minorHAnsi"/>
+          <w:sz w:val="24"/>
+          <w:szCs w:val="24"/>
+        </w:rPr>
+        <w:t>Post and comments: St</w:t>
+      </w:r>
+      <w:r>
+        <w:rPr>
+          <w:rFonts w:cstheme="minorHAnsi"/>
+          <w:sz w:val="24"/>
+          <w:szCs w:val="24"/>
+        </w:rPr>
+        <w:t>udents can post their questions, queries</w:t>
+      </w:r>
+      <w:r>
+        <w:rPr>
+          <w:rFonts w:cstheme="minorHAnsi"/>
+          <w:sz w:val="24"/>
+          <w:szCs w:val="24"/>
+        </w:rPr>
+        <w:t>,</w:t>
+      </w:r>
+      <w:r>
+        <w:rPr>
+          <w:rFonts w:cstheme="minorHAnsi"/>
+          <w:sz w:val="24"/>
+          <w:szCs w:val="24"/>
+        </w:rPr>
+        <w:t xml:space="preserve"> </w:t>
+      </w:r>
+      <w:r>
+        <w:rPr>
+          <w:rFonts w:cstheme="minorHAnsi"/>
+          <w:sz w:val="24"/>
+          <w:szCs w:val="24"/>
+        </w:rPr>
+        <w:t>problems which is related to the course and also able to do comment on that post like piazza and Google classroom.</w:t>
+      </w:r>
+      <w:r>
+        <w:rPr>
+          <w:rFonts w:cstheme="minorHAnsi"/>
+          <w:sz w:val="24"/>
+          <w:szCs w:val="24"/>
+        </w:rPr>
+        <w:t xml:space="preserve"> Students can log in to their piazza and Google classroom accounts with their email id and password.</w:t>
+      </w:r>
+    </w:p>
+    <w:p>
+      <w:pPr>
+        <w:pStyle w:val="ListParagraph"/>
+        <w:jc w:val="both"/>
+        <w:rPr>
+          <w:rFonts w:ascii="Arial" w:hAnsi="Arial" w:cs="Arial"/>
+          <w:sz w:val="32"/>
+          <w:szCs w:val="32"/>
+        </w:rPr>
+      </w:pPr>
+    </w:p>
+    <w:p>
+      <w:pPr>
+        <w:pStyle w:val="ListParagraph"/>
+        <w:numPr>
+          <w:ilvl w:val="0"/>
+          <w:numId w:val="2"/>
+        </w:numPr>
+        <w:jc w:val="both"/>
+        <w:rPr>
+          <w:rFonts w:cstheme="minorHAnsi"/>
+          <w:sz w:val="24"/>
+          <w:szCs w:val="24"/>
+        </w:rPr>
+      </w:pPr>
+      <w:r>
+        <w:rPr>
+          <w:rFonts w:cstheme="minorHAnsi"/>
+          <w:sz w:val="24"/>
+          <w:szCs w:val="24"/>
+        </w:rPr>
+        <w:t>Notifications:  Students will get all the notifications if there is any announcement in the Google classroom and piazza.</w:t>
+      </w:r>
     </w:p>
     <w:p>
       <w:pPr>
@@ -850,7 +859,6 @@
           <w:szCs w:val="24"/>
           <w:shd w:val="clear" w:color="auto" w:fill="FFFFFF"/>
         </w:rPr>
-        <w:lastRenderedPageBreak/>
         <w:t>Hence, our application technology stack stands as such –</w:t>
       </w:r>
     </w:p>
@@ -876,7 +884,7 @@
         </w:rPr>
         <w:drawing>
           <wp:inline distT="0" distB="0" distL="0" distR="0">
-            <wp:extent cx="4486275" cy="6619875"/>
+            <wp:extent cx="4486275" cy="6048375"/>
             <wp:effectExtent l="0" t="0" r="0" b="9525"/>
             <wp:docPr id="2" name="Picture 2" descr="C:\Users\USER\AppData\Local\Microsoft\Windows\INetCache\Content.Word\cse299.png"/>
             <wp:cNvGraphicFramePr>
@@ -907,7 +915,7 @@
                   <pic:spPr bwMode="auto">
                     <a:xfrm>
                       <a:off x="0" y="0"/>
-                      <a:ext cx="4486275" cy="6619875"/>
+                      <a:ext cx="4486275" cy="6048375"/>
                     </a:xfrm>
                     <a:prstGeom prst="rect">
                       <a:avLst/>
@@ -933,82 +941,147 @@
           <w:szCs w:val="24"/>
         </w:rPr>
       </w:pPr>
+      <w:r>
+        <w:rPr>
+          <w:rFonts w:cstheme="minorHAnsi"/>
+          <w:sz w:val="24"/>
+          <w:szCs w:val="24"/>
+        </w:rPr>
+        <w:tab/>
+      </w:r>
+      <w:r>
+        <w:rPr>
+          <w:rFonts w:cstheme="minorHAnsi"/>
+          <w:sz w:val="24"/>
+          <w:szCs w:val="24"/>
+        </w:rPr>
+        <w:tab/>
+      </w:r>
+      <w:r>
+        <w:rPr>
+          <w:rFonts w:cstheme="minorHAnsi"/>
+          <w:sz w:val="24"/>
+          <w:szCs w:val="24"/>
+        </w:rPr>
+        <w:t xml:space="preserve">                                   Fig: 1.0 Technology Stack</w:t>
+      </w:r>
     </w:p>
     <w:p>
       <w:pPr>
         <w:jc w:val="both"/>
         <w:rPr>
-          <w:rFonts w:cstheme="minorHAnsi"/>
-          <w:sz w:val="24"/>
-          <w:szCs w:val="24"/>
-        </w:rPr>
-      </w:pPr>
-      <w:r>
-        <w:rPr>
-          <w:rFonts w:cstheme="minorHAnsi"/>
-          <w:sz w:val="24"/>
-          <w:szCs w:val="24"/>
-        </w:rPr>
-        <w:tab/>
-      </w:r>
-      <w:r>
-        <w:rPr>
-          <w:rFonts w:cstheme="minorHAnsi"/>
-          <w:sz w:val="24"/>
-          <w:szCs w:val="24"/>
-        </w:rPr>
-        <w:tab/>
-      </w:r>
-      <w:r>
-        <w:rPr>
-          <w:rFonts w:cstheme="minorHAnsi"/>
-          <w:sz w:val="24"/>
-          <w:szCs w:val="24"/>
-        </w:rPr>
-        <w:tab/>
-      </w:r>
-      <w:r>
-        <w:rPr>
-          <w:rFonts w:cstheme="minorHAnsi"/>
-          <w:sz w:val="24"/>
-          <w:szCs w:val="24"/>
-        </w:rPr>
-        <w:tab/>
-        <w:t xml:space="preserve"> Fig: 1.0 Technology Stack.</w:t>
+          <w:rFonts w:asciiTheme="majorHAnsi" w:hAnsiTheme="majorHAnsi" w:cstheme="majorHAnsi"/>
+          <w:b/>
+          <w:sz w:val="24"/>
+          <w:szCs w:val="24"/>
+          <w:u w:val="single"/>
+        </w:rPr>
+      </w:pPr>
+      <w:r>
+        <w:rPr>
+          <w:rFonts w:asciiTheme="majorHAnsi" w:hAnsiTheme="majorHAnsi" w:cstheme="majorHAnsi"/>
+          <w:b/>
+          <w:sz w:val="24"/>
+          <w:szCs w:val="24"/>
+          <w:u w:val="single"/>
+        </w:rPr>
+        <w:lastRenderedPageBreak/>
+        <w:t>Business plan/ Monetization:</w:t>
       </w:r>
     </w:p>
     <w:p>
       <w:pPr>
         <w:jc w:val="both"/>
         <w:rPr>
-          <w:rFonts w:cstheme="minorHAnsi"/>
-          <w:sz w:val="24"/>
-          <w:szCs w:val="24"/>
-        </w:rPr>
-      </w:pPr>
-    </w:p>
-    <w:p>
-      <w:pPr>
-        <w:jc w:val="both"/>
-        <w:rPr>
-          <w:rFonts w:cstheme="minorHAnsi"/>
-          <w:sz w:val="24"/>
-          <w:szCs w:val="24"/>
-        </w:rPr>
-      </w:pPr>
-      <w:r>
-        <w:rPr>
-          <w:b/>
-          <w:sz w:val="28"/>
-          <w:szCs w:val="28"/>
-        </w:rPr>
-        <w:t xml:space="preserve">Monetization:  </w:t>
-      </w:r>
-    </w:p>
-    <w:p>
+          <w:rFonts w:asciiTheme="majorHAnsi" w:hAnsiTheme="majorHAnsi" w:cstheme="majorHAnsi"/>
+          <w:sz w:val="24"/>
+          <w:szCs w:val="24"/>
+        </w:rPr>
+      </w:pPr>
+      <w:r>
+        <w:rPr>
+          <w:rFonts w:asciiTheme="majorHAnsi" w:hAnsiTheme="majorHAnsi" w:cstheme="majorHAnsi"/>
+          <w:sz w:val="24"/>
+          <w:szCs w:val="24"/>
+        </w:rPr>
+        <w:t>Google AdSense is the easiest way to monetize a website.</w:t>
+      </w:r>
+      <w:r>
+        <w:rPr>
+          <w:rFonts w:asciiTheme="majorHAnsi" w:hAnsiTheme="majorHAnsi" w:cstheme="majorHAnsi"/>
+          <w:sz w:val="24"/>
+          <w:szCs w:val="24"/>
+        </w:rPr>
+        <w:t xml:space="preserve"> It is designed for website developers to display photos, videos, texts on their website. </w:t>
+      </w:r>
+      <w:r>
+        <w:rPr>
+          <w:rFonts w:asciiTheme="majorHAnsi" w:hAnsiTheme="majorHAnsi" w:cstheme="majorHAnsi"/>
+          <w:sz w:val="24"/>
+          <w:szCs w:val="24"/>
+        </w:rPr>
+        <w:t xml:space="preserve"> There are different types</w:t>
+      </w:r>
+      <w:r>
+        <w:rPr>
+          <w:rFonts w:asciiTheme="majorHAnsi" w:hAnsiTheme="majorHAnsi" w:cstheme="majorHAnsi"/>
+          <w:sz w:val="24"/>
+          <w:szCs w:val="24"/>
+        </w:rPr>
+        <w:t xml:space="preserve"> of ads </w:t>
+      </w:r>
+      <w:r>
+        <w:rPr>
+          <w:rFonts w:asciiTheme="majorHAnsi" w:hAnsiTheme="majorHAnsi" w:cstheme="majorHAnsi"/>
+          <w:sz w:val="24"/>
+          <w:szCs w:val="24"/>
+        </w:rPr>
+        <w:t>available in Google AdSense.</w:t>
+      </w:r>
+      <w:r>
+        <w:rPr>
+          <w:rFonts w:asciiTheme="majorHAnsi" w:hAnsiTheme="majorHAnsi" w:cstheme="majorHAnsi"/>
+          <w:sz w:val="24"/>
+          <w:szCs w:val="24"/>
+        </w:rPr>
+        <w:t xml:space="preserve"> If our website is Google AdSense approved, Google will post ads on our website</w:t>
+      </w:r>
+      <w:r>
+        <w:rPr>
+          <w:rFonts w:asciiTheme="majorHAnsi" w:hAnsiTheme="majorHAnsi" w:cstheme="majorHAnsi"/>
+          <w:sz w:val="24"/>
+          <w:szCs w:val="24"/>
+        </w:rPr>
+        <w:t>.</w:t>
+      </w:r>
+      <w:r>
+        <w:rPr>
+          <w:rFonts w:asciiTheme="majorHAnsi" w:hAnsiTheme="majorHAnsi" w:cstheme="majorHAnsi"/>
+          <w:sz w:val="24"/>
+          <w:szCs w:val="24"/>
+        </w:rPr>
+        <w:t xml:space="preserve"> Therefore, we can make money if someone clicks and views it. On the other hand, this is an educational website, so w</w:t>
+      </w:r>
+      <w:r>
+        <w:rPr>
+          <w:rFonts w:asciiTheme="majorHAnsi" w:hAnsiTheme="majorHAnsi" w:cstheme="majorHAnsi"/>
+          <w:sz w:val="24"/>
+          <w:szCs w:val="24"/>
+        </w:rPr>
+        <w:t>e can sell this website to different universities.</w:t>
+      </w:r>
+      <w:r>
+        <w:rPr>
+          <w:rFonts w:asciiTheme="majorHAnsi" w:hAnsiTheme="majorHAnsi" w:cstheme="majorHAnsi"/>
+          <w:sz w:val="24"/>
+          <w:szCs w:val="24"/>
+        </w:rPr>
+        <w:t xml:space="preserve"> It will help the students in their studies. Because they will find Google classroom and piazza in one platform. It will saves their time and keeps them organized.</w:t>
+      </w:r>
       <w:bookmarkStart w:id="0" w:name="_GoBack"/>
       <w:bookmarkEnd w:id="0"/>
     </w:p>
+    <w:p/>
     <w:sectPr>
       <w:pgSz w:w="12240" w:h="15840"/>
       <w:pgMar w:top="1440" w:right="1440" w:bottom="1440" w:left="1440" w:header="720" w:footer="720" w:gutter="0"/>
@@ -1021,7 +1094,96 @@
 
 <file path=word/numbering.xml><?xml version="1.0" encoding="utf-8"?>
 <w:numbering xmlns:wpc="http://schemas.microsoft.com/office/word/2010/wordprocessingCanvas" xmlns:mc="http://schemas.openxmlformats.org/markup-compatibility/2006" xmlns:o="urn:schemas-microsoft-com:office:office" xmlns:r="http://schemas.openxmlformats.org/officeDocument/2006/relationships" xmlns:m="http://schemas.openxmlformats.org/officeDocument/2006/math" xmlns:v="urn:schemas-microsoft-com:vml" xmlns:wp14="http://schemas.microsoft.com/office/word/2010/wordprocessingDrawing" xmlns:wp="http://schemas.openxmlformats.org/drawingml/2006/wordprocessingDrawing" xmlns:w10="urn:schemas-microsoft-com:office:word" xmlns:w="http://schemas.openxmlformats.org/wordprocessingml/2006/main" xmlns:w14="http://schemas.microsoft.com/office/word/2010/wordml" xmlns:w15="http://schemas.microsoft.com/office/word/2012/wordml" xmlns:wpg="http://schemas.microsoft.com/office/word/2010/wordprocessingGroup" xmlns:wpi="http://schemas.microsoft.com/office/word/2010/wordprocessingInk" xmlns:wne="http://schemas.microsoft.com/office/word/2006/wordml" xmlns:wps="http://schemas.microsoft.com/office/word/2010/wordprocessingShape" mc:Ignorable="w14 w15 wp14">
-  <w:abstractNum w:abstractNumId="0" w15:restartNumberingAfterBreak="0">
+  <w:abstractNum w:abstractNumId="0">
+    <w:nsid w:val="1E805694"/>
+    <w:multiLevelType w:val="hybridMultilevel"/>
+    <w:tmpl w:val="3AF085BE"/>
+    <w:lvl w:ilvl="0" w:tplc="0409000F">
+      <w:start w:val="1"/>
+      <w:numFmt w:val="decimal"/>
+      <w:lvlText w:val="%1."/>
+      <w:lvlJc w:val="left"/>
+      <w:pPr>
+        <w:ind w:left="720" w:hanging="360"/>
+      </w:pPr>
+      <w:rPr>
+        <w:rFonts w:hint="default"/>
+      </w:rPr>
+    </w:lvl>
+    <w:lvl w:ilvl="1" w:tplc="04090019" w:tentative="1">
+      <w:start w:val="1"/>
+      <w:numFmt w:val="lowerLetter"/>
+      <w:lvlText w:val="%2."/>
+      <w:lvlJc w:val="left"/>
+      <w:pPr>
+        <w:ind w:left="1440" w:hanging="360"/>
+      </w:pPr>
+    </w:lvl>
+    <w:lvl w:ilvl="2" w:tplc="0409001B" w:tentative="1">
+      <w:start w:val="1"/>
+      <w:numFmt w:val="lowerRoman"/>
+      <w:lvlText w:val="%3."/>
+      <w:lvlJc w:val="right"/>
+      <w:pPr>
+        <w:ind w:left="2160" w:hanging="180"/>
+      </w:pPr>
+    </w:lvl>
+    <w:lvl w:ilvl="3" w:tplc="0409000F" w:tentative="1">
+      <w:start w:val="1"/>
+      <w:numFmt w:val="decimal"/>
+      <w:lvlText w:val="%4."/>
+      <w:lvlJc w:val="left"/>
+      <w:pPr>
+        <w:ind w:left="2880" w:hanging="360"/>
+      </w:pPr>
+    </w:lvl>
+    <w:lvl w:ilvl="4" w:tplc="04090019" w:tentative="1">
+      <w:start w:val="1"/>
+      <w:numFmt w:val="lowerLetter"/>
+      <w:lvlText w:val="%5."/>
+      <w:lvlJc w:val="left"/>
+      <w:pPr>
+        <w:ind w:left="3600" w:hanging="360"/>
+      </w:pPr>
+    </w:lvl>
+    <w:lvl w:ilvl="5" w:tplc="0409001B" w:tentative="1">
+      <w:start w:val="1"/>
+      <w:numFmt w:val="lowerRoman"/>
+      <w:lvlText w:val="%6."/>
+      <w:lvlJc w:val="right"/>
+      <w:pPr>
+        <w:ind w:left="4320" w:hanging="180"/>
+      </w:pPr>
+    </w:lvl>
+    <w:lvl w:ilvl="6" w:tplc="0409000F" w:tentative="1">
+      <w:start w:val="1"/>
+      <w:numFmt w:val="decimal"/>
+      <w:lvlText w:val="%7."/>
+      <w:lvlJc w:val="left"/>
+      <w:pPr>
+        <w:ind w:left="5040" w:hanging="360"/>
+      </w:pPr>
+    </w:lvl>
+    <w:lvl w:ilvl="7" w:tplc="04090019" w:tentative="1">
+      <w:start w:val="1"/>
+      <w:numFmt w:val="lowerLetter"/>
+      <w:lvlText w:val="%8."/>
+      <w:lvlJc w:val="left"/>
+      <w:pPr>
+        <w:ind w:left="5760" w:hanging="360"/>
+      </w:pPr>
+    </w:lvl>
+    <w:lvl w:ilvl="8" w:tplc="0409001B" w:tentative="1">
+      <w:start w:val="1"/>
+      <w:numFmt w:val="lowerRoman"/>
+      <w:lvlText w:val="%9."/>
+      <w:lvlJc w:val="right"/>
+      <w:pPr>
+        <w:ind w:left="6480" w:hanging="180"/>
+      </w:pPr>
+    </w:lvl>
+  </w:abstractNum>
+  <w:abstractNum w:abstractNumId="1">
     <w:nsid w:val="2392575F"/>
     <w:multiLevelType w:val="hybridMultilevel"/>
     <w:tmpl w:val="49BE5EB2"/>
@@ -1135,6 +1297,9 @@
     </w:lvl>
   </w:abstractNum>
   <w:num w:numId="1">
+    <w:abstractNumId w:val="1"/>
+  </w:num>
+  <w:num w:numId="2">
     <w:abstractNumId w:val="0"/>
   </w:num>
 </w:numbering>

</xml_diff>